<commit_message>
Uploaded 5 CSVs to SQL, created Index Column Headers in CVSs, Updated SQL Notes
</commit_message>
<xml_diff>
--- a/SQL Notes/SQL Notes.docx
+++ b/SQL Notes/SQL Notes.docx
@@ -9,8 +9,14 @@
           <w:ilvl w:val="0"/>
           <w:numId w:val="1"/>
         </w:numPr>
-      </w:pPr>
-      <w:r>
+        <w:rPr>
+          <w:highlight w:val="yellow"/>
+        </w:rPr>
+      </w:pPr>
+      <w:r>
+        <w:rPr>
+          <w:highlight w:val="yellow"/>
+        </w:rPr>
         <w:t>Export each cleaned dataset as a new CSV</w:t>
       </w:r>
     </w:p>
@@ -21,8 +27,14 @@
           <w:ilvl w:val="0"/>
           <w:numId w:val="1"/>
         </w:numPr>
-      </w:pPr>
-      <w:r>
+        <w:rPr>
+          <w:highlight w:val="yellow"/>
+        </w:rPr>
+      </w:pPr>
+      <w:r>
+        <w:rPr>
+          <w:highlight w:val="yellow"/>
+        </w:rPr>
         <w:t>Upload each new CSV as a table in the Project Red Database in SQL</w:t>
       </w:r>
     </w:p>
@@ -33,8 +45,14 @@
           <w:ilvl w:val="1"/>
           <w:numId w:val="1"/>
         </w:numPr>
-      </w:pPr>
-      <w:r>
+        <w:rPr>
+          <w:highlight w:val="yellow"/>
+        </w:rPr>
+      </w:pPr>
+      <w:r>
+        <w:rPr>
+          <w:highlight w:val="yellow"/>
+        </w:rPr>
         <w:t>See Module 7.2.2 for code</w:t>
       </w:r>
     </w:p>
@@ -45,8 +63,14 @@
           <w:ilvl w:val="0"/>
           <w:numId w:val="1"/>
         </w:numPr>
-      </w:pPr>
-      <w:r>
+        <w:rPr>
+          <w:highlight w:val="yellow"/>
+        </w:rPr>
+      </w:pPr>
+      <w:r>
+        <w:rPr>
+          <w:highlight w:val="yellow"/>
+        </w:rPr>
         <w:t xml:space="preserve">Import CSV data to SQL tables </w:t>
       </w:r>
     </w:p>
@@ -57,11 +81,20 @@
           <w:ilvl w:val="1"/>
           <w:numId w:val="1"/>
         </w:numPr>
-      </w:pPr>
-      <w:r>
+        <w:rPr>
+          <w:highlight w:val="yellow"/>
+        </w:rPr>
+      </w:pPr>
+      <w:r>
+        <w:rPr>
+          <w:highlight w:val="yellow"/>
+        </w:rPr>
         <w:t>See Module 7.2.3</w:t>
       </w:r>
       <w:r>
+        <w:rPr>
+          <w:highlight w:val="yellow"/>
+        </w:rPr>
         <w:t xml:space="preserve"> </w:t>
       </w:r>
     </w:p>
@@ -72,15 +105,15 @@
           <w:ilvl w:val="1"/>
           <w:numId w:val="1"/>
         </w:numPr>
-      </w:pPr>
-      <w:r>
-        <w:t>Also, you can export a pandas DF directly to SQL</w:t>
-      </w:r>
-      <w:r>
-        <w:t xml:space="preserve">, </w:t>
-      </w:r>
-      <w:r>
-        <w:t>See Module 8.5.1</w:t>
+        <w:rPr>
+          <w:highlight w:val="yellow"/>
+        </w:rPr>
+      </w:pPr>
+      <w:r>
+        <w:rPr>
+          <w:highlight w:val="yellow"/>
+        </w:rPr>
+        <w:t>Also, you can export a pandas DF directly to SQL, See Module 8.5.1</w:t>
       </w:r>
     </w:p>
     <w:p>
@@ -132,6 +165,19 @@
       <w:pPr>
         <w:pStyle w:val="ListParagraph"/>
         <w:numPr>
+          <w:ilvl w:val="1"/>
+          <w:numId w:val="1"/>
+        </w:numPr>
+      </w:pPr>
+      <w:r>
+        <w:t>Multiple joins on Module 7.3.5</w:t>
+      </w:r>
+    </w:p>
+    <w:p/>
+    <w:p>
+      <w:pPr>
+        <w:pStyle w:val="ListParagraph"/>
+        <w:numPr>
           <w:ilvl w:val="0"/>
           <w:numId w:val="1"/>
         </w:numPr>
@@ -181,6 +227,119 @@
         <w:t>Asked Class for examples in the module</w:t>
       </w:r>
     </w:p>
+    <w:p>
+      <w:pPr>
+        <w:pStyle w:val="ListParagraph"/>
+        <w:numPr>
+          <w:ilvl w:val="1"/>
+          <w:numId w:val="1"/>
+        </w:numPr>
+      </w:pPr>
+      <w:r>
+        <w:t xml:space="preserve">James said: </w:t>
+      </w:r>
+      <w:proofErr w:type="spellStart"/>
+      <w:proofErr w:type="gramStart"/>
+      <w:r>
+        <w:rPr>
+          <w:rFonts w:ascii="Monaco" w:eastAsia="Times New Roman" w:hAnsi="Monaco" w:cs="Courier New"/>
+          <w:color w:val="E01E5A"/>
+          <w:sz w:val="18"/>
+          <w:szCs w:val="18"/>
+        </w:rPr>
+        <w:t>pandas.DataFrame.read</w:t>
+      </w:r>
+      <w:proofErr w:type="gramEnd"/>
+      <w:r>
+        <w:rPr>
+          <w:rFonts w:ascii="Monaco" w:eastAsia="Times New Roman" w:hAnsi="Monaco" w:cs="Courier New"/>
+          <w:color w:val="E01E5A"/>
+          <w:sz w:val="18"/>
+          <w:szCs w:val="18"/>
+        </w:rPr>
+        <w:t>_sql</w:t>
+      </w:r>
+      <w:proofErr w:type="spellEnd"/>
+      <w:r>
+        <w:rPr>
+          <w:rFonts w:ascii="Arial" w:eastAsia="Times New Roman" w:hAnsi="Arial" w:cs="Arial"/>
+          <w:color w:val="1D1C1D"/>
+          <w:sz w:val="23"/>
+          <w:szCs w:val="23"/>
+          <w:shd w:val="clear" w:color="auto" w:fill="F8F8F8"/>
+        </w:rPr>
+        <w:t> and </w:t>
+      </w:r>
+      <w:proofErr w:type="spellStart"/>
+      <w:r>
+        <w:rPr>
+          <w:rFonts w:ascii="Monaco" w:eastAsia="Times New Roman" w:hAnsi="Monaco" w:cs="Courier New"/>
+          <w:color w:val="E01E5A"/>
+          <w:sz w:val="18"/>
+          <w:szCs w:val="18"/>
+        </w:rPr>
+        <w:fldChar w:fldCharType="begin"/>
+      </w:r>
+      <w:r>
+        <w:rPr>
+          <w:rFonts w:ascii="Monaco" w:eastAsia="Times New Roman" w:hAnsi="Monaco" w:cs="Courier New"/>
+          <w:color w:val="E01E5A"/>
+          <w:sz w:val="18"/>
+          <w:szCs w:val="18"/>
+        </w:rPr>
+        <w:instrText xml:space="preserve"> HYPERLINK "http://pandas.dataframe.to/" \t "_blank" </w:instrText>
+      </w:r>
+      <w:r>
+        <w:rPr>
+          <w:rFonts w:ascii="Monaco" w:eastAsia="Times New Roman" w:hAnsi="Monaco" w:cs="Courier New"/>
+          <w:color w:val="E01E5A"/>
+          <w:sz w:val="18"/>
+          <w:szCs w:val="18"/>
+        </w:rPr>
+        <w:fldChar w:fldCharType="separate"/>
+      </w:r>
+      <w:r>
+        <w:rPr>
+          <w:rFonts w:ascii="Monaco" w:eastAsia="Times New Roman" w:hAnsi="Monaco" w:cs="Courier New"/>
+          <w:color w:val="0000FF"/>
+          <w:sz w:val="18"/>
+          <w:szCs w:val="18"/>
+          <w:u w:val="single"/>
+        </w:rPr>
+        <w:t>pandas.DataFrame.to</w:t>
+      </w:r>
+      <w:r>
+        <w:rPr>
+          <w:rFonts w:ascii="Monaco" w:eastAsia="Times New Roman" w:hAnsi="Monaco" w:cs="Courier New"/>
+          <w:color w:val="E01E5A"/>
+          <w:sz w:val="18"/>
+          <w:szCs w:val="18"/>
+        </w:rPr>
+        <w:fldChar w:fldCharType="end"/>
+      </w:r>
+      <w:r>
+        <w:rPr>
+          <w:rFonts w:ascii="Monaco" w:eastAsia="Times New Roman" w:hAnsi="Monaco" w:cs="Courier New"/>
+          <w:color w:val="E01E5A"/>
+          <w:sz w:val="18"/>
+          <w:szCs w:val="18"/>
+        </w:rPr>
+        <w:t>_sql</w:t>
+      </w:r>
+      <w:proofErr w:type="spellEnd"/>
+      <w:r>
+        <w:rPr>
+          <w:rFonts w:ascii="Arial" w:eastAsia="Times New Roman" w:hAnsi="Arial" w:cs="Arial"/>
+          <w:color w:val="1D1C1D"/>
+          <w:sz w:val="23"/>
+          <w:szCs w:val="23"/>
+          <w:shd w:val="clear" w:color="auto" w:fill="F8F8F8"/>
+        </w:rPr>
+        <w:t> would be good to look up here.</w:t>
+      </w:r>
+    </w:p>
+    <w:p/>
+    <w:p/>
     <w:sectPr>
       <w:pgSz w:w="12240" w:h="15840"/>
       <w:pgMar w:top="1440" w:right="1440" w:bottom="1440" w:left="1440" w:header="720" w:footer="720" w:gutter="0"/>
@@ -721,6 +880,31 @@
       <w:contextualSpacing/>
     </w:pPr>
   </w:style>
+  <w:style w:type="character" w:styleId="HTMLCode">
+    <w:name w:val="HTML Code"/>
+    <w:basedOn w:val="DefaultParagraphFont"/>
+    <w:uiPriority w:val="99"/>
+    <w:semiHidden/>
+    <w:unhideWhenUsed/>
+    <w:rsid w:val="00EA47C8"/>
+    <w:rPr>
+      <w:rFonts w:ascii="Courier New" w:eastAsia="Times New Roman" w:hAnsi="Courier New" w:cs="Courier New"/>
+      <w:sz w:val="20"/>
+      <w:szCs w:val="20"/>
+    </w:rPr>
+  </w:style>
+  <w:style w:type="character" w:styleId="Hyperlink">
+    <w:name w:val="Hyperlink"/>
+    <w:basedOn w:val="DefaultParagraphFont"/>
+    <w:uiPriority w:val="99"/>
+    <w:semiHidden/>
+    <w:unhideWhenUsed/>
+    <w:rsid w:val="00EA47C8"/>
+    <w:rPr>
+      <w:color w:val="0000FF"/>
+      <w:u w:val="single"/>
+    </w:rPr>
+  </w:style>
 </w:styles>
 </file>
 

</xml_diff>